<commit_message>
new work is add
</commit_message>
<xml_diff>
--- a/TimeLine.docx
+++ b/TimeLine.docx
@@ -115,7 +115,7 @@
               <w:cnfStyle w:val="000000100000" w:firstRow="0" w:lastRow="0" w:firstColumn="0" w:lastColumn="0" w:oddVBand="0" w:evenVBand="0" w:oddHBand="1" w:evenHBand="0" w:firstRowFirstColumn="0" w:firstRowLastColumn="0" w:lastRowFirstColumn="0" w:lastRowLastColumn="0"/>
             </w:pPr>
             <w:r>
-              <w:t>Show multiple markers with ambulance icon</w:t>
+              <w:t>Creating Google map for emergency officer web portal</w:t>
             </w:r>
           </w:p>
         </w:tc>
@@ -129,7 +129,7 @@
               <w:cnfStyle w:val="000000100000" w:firstRow="0" w:lastRow="0" w:firstColumn="0" w:lastColumn="0" w:oddVBand="0" w:evenVBand="0" w:oddHBand="1" w:evenHBand="0" w:firstRowFirstColumn="0" w:firstRowLastColumn="0" w:lastRowFirstColumn="0" w:lastRowLastColumn="0"/>
             </w:pPr>
             <w:r>
-              <w:t>3days</w:t>
+              <w:t>1week</w:t>
             </w:r>
           </w:p>
         </w:tc>
@@ -159,10 +159,7 @@
               <w:cnfStyle w:val="000000000000" w:firstRow="0" w:lastRow="0" w:firstColumn="0" w:lastColumn="0" w:oddVBand="0" w:evenVBand="0" w:oddHBand="0" w:evenHBand="0" w:firstRowFirstColumn="0" w:firstRowLastColumn="0" w:lastRowFirstColumn="0" w:lastRowLastColumn="0"/>
             </w:pPr>
             <w:r>
-              <w:t xml:space="preserve">Movement of </w:t>
-            </w:r>
-            <w:r>
-              <w:t>vehicles</w:t>
+              <w:t>Show multiple markers with ambulance icon</w:t>
             </w:r>
           </w:p>
         </w:tc>
@@ -175,6 +172,9 @@
               <w:jc w:val="center"/>
               <w:cnfStyle w:val="000000000000" w:firstRow="0" w:lastRow="0" w:firstColumn="0" w:lastColumn="0" w:oddVBand="0" w:evenVBand="0" w:oddHBand="0" w:evenHBand="0" w:firstRowFirstColumn="0" w:firstRowLastColumn="0" w:lastRowFirstColumn="0" w:lastRowLastColumn="0"/>
             </w:pPr>
+            <w:r>
+              <w:t>3days</w:t>
+            </w:r>
           </w:p>
         </w:tc>
       </w:tr>
@@ -206,7 +206,7 @@
               <w:cnfStyle w:val="000000100000" w:firstRow="0" w:lastRow="0" w:firstColumn="0" w:lastColumn="0" w:oddVBand="0" w:evenVBand="0" w:oddHBand="1" w:evenHBand="0" w:firstRowFirstColumn="0" w:firstRowLastColumn="0" w:lastRowFirstColumn="0" w:lastRowLastColumn="0"/>
             </w:pPr>
             <w:r>
-              <w:t xml:space="preserve">Creating Google map for emergency officer web portal </w:t>
+              <w:t>Show the simple movement of marker on web portal</w:t>
             </w:r>
           </w:p>
         </w:tc>
@@ -220,7 +220,7 @@
               <w:cnfStyle w:val="000000100000" w:firstRow="0" w:lastRow="0" w:firstColumn="0" w:lastColumn="0" w:oddVBand="0" w:evenVBand="0" w:oddHBand="1" w:evenHBand="0" w:firstRowFirstColumn="0" w:firstRowLastColumn="0" w:lastRowFirstColumn="0" w:lastRowLastColumn="0"/>
             </w:pPr>
             <w:r>
-              <w:t>1 week</w:t>
+              <w:t>1week</w:t>
             </w:r>
           </w:p>
         </w:tc>
@@ -250,7 +250,7 @@
               <w:cnfStyle w:val="000000000000" w:firstRow="0" w:lastRow="0" w:firstColumn="0" w:lastColumn="0" w:oddVBand="0" w:evenVBand="0" w:oddHBand="0" w:evenHBand="0" w:firstRowFirstColumn="0" w:firstRowLastColumn="0" w:lastRowFirstColumn="0" w:lastRowLastColumn="0"/>
             </w:pPr>
             <w:r>
-              <w:t>Create an Android app which will show the driver location</w:t>
+              <w:t>Connection of web portal with firebase database</w:t>
             </w:r>
           </w:p>
         </w:tc>
@@ -264,7 +264,7 @@
               <w:cnfStyle w:val="000000000000" w:firstRow="0" w:lastRow="0" w:firstColumn="0" w:lastColumn="0" w:oddVBand="0" w:evenVBand="0" w:oddHBand="0" w:evenHBand="0" w:firstRowFirstColumn="0" w:firstRowLastColumn="0" w:lastRowFirstColumn="0" w:lastRowLastColumn="0"/>
             </w:pPr>
             <w:r>
-              <w:t>2 week</w:t>
+              <w:t>2weeks</w:t>
             </w:r>
           </w:p>
         </w:tc>
@@ -285,8 +285,6 @@
             <w:r>
               <w:t>5</w:t>
             </w:r>
-            <w:bookmarkStart w:id="0" w:name="_GoBack"/>
-            <w:bookmarkEnd w:id="0"/>
           </w:p>
         </w:tc>
         <w:tc>
@@ -299,7 +297,7 @@
               <w:cnfStyle w:val="000000100000" w:firstRow="0" w:lastRow="0" w:firstColumn="0" w:lastColumn="0" w:oddVBand="0" w:evenVBand="0" w:oddHBand="1" w:evenHBand="0" w:firstRowFirstColumn="0" w:firstRowLastColumn="0" w:lastRowFirstColumn="0" w:lastRowLastColumn="0"/>
             </w:pPr>
             <w:r>
-              <w:t>Showing the location of Mobile device location  on web portal of emergency officer</w:t>
+              <w:t>Create an Android app which will show the driver current location</w:t>
             </w:r>
           </w:p>
         </w:tc>
@@ -313,7 +311,7 @@
               <w:cnfStyle w:val="000000100000" w:firstRow="0" w:lastRow="0" w:firstColumn="0" w:lastColumn="0" w:oddVBand="0" w:evenVBand="0" w:oddHBand="1" w:evenHBand="0" w:firstRowFirstColumn="0" w:firstRowLastColumn="0" w:lastRowFirstColumn="0" w:lastRowLastColumn="0"/>
             </w:pPr>
             <w:r>
-              <w:t>1 week</w:t>
+              <w:t>2-3 weeks</w:t>
             </w:r>
           </w:p>
         </w:tc>
@@ -325,11 +323,8 @@
             <w:tcW w:w="648" w:type="dxa"/>
           </w:tcPr>
           <w:p>
-            <w:pPr>
-              <w:jc w:val="center"/>
-            </w:pPr>
-            <w:r>
-              <w:t>3</w:t>
+            <w:r>
+              <w:t xml:space="preserve">   6</w:t>
             </w:r>
           </w:p>
         </w:tc>
@@ -343,7 +338,7 @@
               <w:cnfStyle w:val="000000000000" w:firstRow="0" w:lastRow="0" w:firstColumn="0" w:lastColumn="0" w:oddVBand="0" w:evenVBand="0" w:oddHBand="0" w:evenHBand="0" w:firstRowFirstColumn="0" w:firstRowLastColumn="0" w:lastRowFirstColumn="0" w:lastRowLastColumn="0"/>
             </w:pPr>
             <w:r>
-              <w:t>DB designing for web Portal for emergency officer</w:t>
+              <w:t>Saving current location in firebase database</w:t>
             </w:r>
           </w:p>
         </w:tc>
@@ -357,10 +352,7 @@
               <w:cnfStyle w:val="000000000000" w:firstRow="0" w:lastRow="0" w:firstColumn="0" w:lastColumn="0" w:oddVBand="0" w:evenVBand="0" w:oddHBand="0" w:evenHBand="0" w:firstRowFirstColumn="0" w:firstRowLastColumn="0" w:lastRowFirstColumn="0" w:lastRowLastColumn="0"/>
             </w:pPr>
             <w:r>
-              <w:t>2</w:t>
-            </w:r>
-            <w:r>
-              <w:t xml:space="preserve"> week</w:t>
+              <w:t>2weeks</w:t>
             </w:r>
           </w:p>
         </w:tc>
@@ -379,7 +371,7 @@
               <w:jc w:val="center"/>
             </w:pPr>
             <w:r>
-              <w:t>4</w:t>
+              <w:t>7</w:t>
             </w:r>
           </w:p>
         </w:tc>
@@ -393,7 +385,7 @@
               <w:cnfStyle w:val="000000100000" w:firstRow="0" w:lastRow="0" w:firstColumn="0" w:lastColumn="0" w:oddVBand="0" w:evenVBand="0" w:oddHBand="1" w:evenHBand="0" w:firstRowFirstColumn="0" w:firstRowLastColumn="0" w:lastRowFirstColumn="0" w:lastRowLastColumn="0"/>
             </w:pPr>
             <w:r>
-              <w:t>Creating DB for emergency officer portal</w:t>
+              <w:t>Showing the location of Mobile device location  on web portal of emergency officer</w:t>
             </w:r>
           </w:p>
         </w:tc>
@@ -407,7 +399,7 @@
               <w:cnfStyle w:val="000000100000" w:firstRow="0" w:lastRow="0" w:firstColumn="0" w:lastColumn="0" w:oddVBand="0" w:evenVBand="0" w:oddHBand="1" w:evenHBand="0" w:firstRowFirstColumn="0" w:firstRowLastColumn="0" w:lastRowFirstColumn="0" w:lastRowLastColumn="0"/>
             </w:pPr>
             <w:r>
-              <w:t>1 week</w:t>
+              <w:t>2 weeks</w:t>
             </w:r>
           </w:p>
         </w:tc>
@@ -423,7 +415,7 @@
               <w:jc w:val="center"/>
             </w:pPr>
             <w:r>
-              <w:t>5</w:t>
+              <w:t>8</w:t>
             </w:r>
           </w:p>
         </w:tc>
@@ -437,7 +429,7 @@
               <w:cnfStyle w:val="000000000000" w:firstRow="0" w:lastRow="0" w:firstColumn="0" w:lastColumn="0" w:oddVBand="0" w:evenVBand="0" w:oddHBand="0" w:evenHBand="0" w:firstRowFirstColumn="0" w:firstRowLastColumn="0" w:lastRowFirstColumn="0" w:lastRowLastColumn="0"/>
             </w:pPr>
             <w:r>
-              <w:t>Managing  new Mobile device detail on web Portal</w:t>
+              <w:t>Runtime movement of vehicles</w:t>
             </w:r>
           </w:p>
         </w:tc>
@@ -451,13 +443,13 @@
               <w:cnfStyle w:val="000000000000" w:firstRow="0" w:lastRow="0" w:firstColumn="0" w:lastColumn="0" w:oddVBand="0" w:evenVBand="0" w:oddHBand="0" w:evenHBand="0" w:firstRowFirstColumn="0" w:firstRowLastColumn="0" w:lastRowFirstColumn="0" w:lastRowLastColumn="0"/>
             </w:pPr>
             <w:r>
-              <w:t>2</w:t>
-            </w:r>
-            <w:r>
-              <w:t xml:space="preserve"> week</w:t>
-            </w:r>
-            <w:r>
-              <w:t>s</w:t>
+              <w:t xml:space="preserve"> </w:t>
+            </w:r>
+            <w:r>
+              <w:t>1</w:t>
+            </w:r>
+            <w:r>
+              <w:t>week</w:t>
             </w:r>
           </w:p>
         </w:tc>
@@ -476,7 +468,7 @@
               <w:jc w:val="center"/>
             </w:pPr>
             <w:r>
-              <w:t>6</w:t>
+              <w:t>9</w:t>
             </w:r>
           </w:p>
         </w:tc>
@@ -490,7 +482,7 @@
               <w:cnfStyle w:val="000000100000" w:firstRow="0" w:lastRow="0" w:firstColumn="0" w:lastColumn="0" w:oddVBand="0" w:evenVBand="0" w:oddHBand="1" w:evenHBand="0" w:firstRowFirstColumn="0" w:firstRowLastColumn="0" w:lastRowFirstColumn="0" w:lastRowLastColumn="0"/>
             </w:pPr>
             <w:r>
-              <w:t>Collecting requirements from rescue office for vehicle tracking</w:t>
+              <w:t xml:space="preserve">Changing of driver status </w:t>
             </w:r>
           </w:p>
         </w:tc>
@@ -504,7 +496,7 @@
               <w:cnfStyle w:val="000000100000" w:firstRow="0" w:lastRow="0" w:firstColumn="0" w:lastColumn="0" w:oddVBand="0" w:evenVBand="0" w:oddHBand="1" w:evenHBand="0" w:firstRowFirstColumn="0" w:firstRowLastColumn="0" w:lastRowFirstColumn="0" w:lastRowLastColumn="0"/>
             </w:pPr>
             <w:r>
-              <w:t>1 week</w:t>
+              <w:t>4days</w:t>
             </w:r>
           </w:p>
         </w:tc>
@@ -520,7 +512,7 @@
               <w:jc w:val="center"/>
             </w:pPr>
             <w:r>
-              <w:t>7</w:t>
+              <w:t>10</w:t>
             </w:r>
           </w:p>
         </w:tc>
@@ -534,7 +526,7 @@
               <w:cnfStyle w:val="000000000000" w:firstRow="0" w:lastRow="0" w:firstColumn="0" w:lastColumn="0" w:oddVBand="0" w:evenVBand="0" w:oddHBand="0" w:evenHBand="0" w:firstRowFirstColumn="0" w:firstRowLastColumn="0" w:lastRowFirstColumn="0" w:lastRowLastColumn="0"/>
             </w:pPr>
             <w:r>
-              <w:t>Refining web portal for emergency officer</w:t>
+              <w:t>User authentication by emergency officer</w:t>
             </w:r>
           </w:p>
         </w:tc>
@@ -567,7 +559,7 @@
               <w:jc w:val="center"/>
             </w:pPr>
             <w:r>
-              <w:t>8</w:t>
+              <w:t>11</w:t>
             </w:r>
           </w:p>
         </w:tc>
@@ -581,16 +573,7 @@
               <w:cnfStyle w:val="000000100000" w:firstRow="0" w:lastRow="0" w:firstColumn="0" w:lastColumn="0" w:oddVBand="0" w:evenVBand="0" w:oddHBand="1" w:evenHBand="0" w:firstRowFirstColumn="0" w:firstRowLastColumn="0" w:lastRowFirstColumn="0" w:lastRowLastColumn="0"/>
             </w:pPr>
             <w:r>
-              <w:t>Creating</w:t>
-            </w:r>
-            <w:r>
-              <w:t xml:space="preserve"> emergency vehicle</w:t>
-            </w:r>
-            <w:r>
-              <w:t xml:space="preserve"> </w:t>
-            </w:r>
-            <w:r>
-              <w:t>driver app on android portal</w:t>
+              <w:t>Assigning task to driver by emergency officer</w:t>
             </w:r>
           </w:p>
         </w:tc>
@@ -604,10 +587,7 @@
               <w:cnfStyle w:val="000000100000" w:firstRow="0" w:lastRow="0" w:firstColumn="0" w:lastColumn="0" w:oddVBand="0" w:evenVBand="0" w:oddHBand="1" w:evenHBand="0" w:firstRowFirstColumn="0" w:firstRowLastColumn="0" w:lastRowFirstColumn="0" w:lastRowLastColumn="0"/>
             </w:pPr>
             <w:r>
-              <w:t>2 week</w:t>
-            </w:r>
-            <w:r>
-              <w:t>s</w:t>
+              <w:t>working</w:t>
             </w:r>
           </w:p>
         </w:tc>
@@ -623,7 +603,7 @@
               <w:jc w:val="center"/>
             </w:pPr>
             <w:r>
-              <w:t>9</w:t>
+              <w:t>12</w:t>
             </w:r>
           </w:p>
         </w:tc>
@@ -637,7 +617,7 @@
               <w:cnfStyle w:val="000000000000" w:firstRow="0" w:lastRow="0" w:firstColumn="0" w:lastColumn="0" w:oddVBand="0" w:evenVBand="0" w:oddHBand="0" w:evenHBand="0" w:firstRowFirstColumn="0" w:firstRowLastColumn="0" w:lastRowFirstColumn="0" w:lastRowLastColumn="0"/>
             </w:pPr>
             <w:r>
-              <w:t xml:space="preserve">Design and creating API for centralize DB </w:t>
+              <w:t>DB designing for web Portal for emergency officer</w:t>
             </w:r>
           </w:p>
         </w:tc>
@@ -650,15 +630,6 @@
               <w:jc w:val="center"/>
               <w:cnfStyle w:val="000000000000" w:firstRow="0" w:lastRow="0" w:firstColumn="0" w:lastColumn="0" w:oddVBand="0" w:evenVBand="0" w:oddHBand="0" w:evenHBand="0" w:firstRowFirstColumn="0" w:firstRowLastColumn="0" w:lastRowFirstColumn="0" w:lastRowLastColumn="0"/>
             </w:pPr>
-            <w:r>
-              <w:t>4</w:t>
-            </w:r>
-            <w:r>
-              <w:t xml:space="preserve"> week</w:t>
-            </w:r>
-            <w:r>
-              <w:t>s</w:t>
-            </w:r>
           </w:p>
         </w:tc>
       </w:tr>
@@ -676,7 +647,7 @@
               <w:jc w:val="center"/>
             </w:pPr>
             <w:r>
-              <w:t>10</w:t>
+              <w:t>13</w:t>
             </w:r>
           </w:p>
         </w:tc>
@@ -690,8 +661,278 @@
               <w:cnfStyle w:val="000000100000" w:firstRow="0" w:lastRow="0" w:firstColumn="0" w:lastColumn="0" w:oddVBand="0" w:evenVBand="0" w:oddHBand="1" w:evenHBand="0" w:firstRowFirstColumn="0" w:firstRowLastColumn="0" w:lastRowFirstColumn="0" w:lastRowLastColumn="0"/>
             </w:pPr>
             <w:r>
+              <w:t>Creating DB for emergency officer portal</w:t>
+            </w:r>
+          </w:p>
+        </w:tc>
+        <w:tc>
+          <w:tcPr>
+            <w:tcW w:w="2538" w:type="dxa"/>
+          </w:tcPr>
+          <w:p>
+            <w:pPr>
+              <w:jc w:val="center"/>
+              <w:cnfStyle w:val="000000100000" w:firstRow="0" w:lastRow="0" w:firstColumn="0" w:lastColumn="0" w:oddVBand="0" w:evenVBand="0" w:oddHBand="1" w:evenHBand="0" w:firstRowFirstColumn="0" w:firstRowLastColumn="0" w:lastRowFirstColumn="0" w:lastRowLastColumn="0"/>
+            </w:pPr>
+          </w:p>
+        </w:tc>
+      </w:tr>
+      <w:tr>
+        <w:tc>
+          <w:tcPr>
+            <w:cnfStyle w:val="001000000000" w:firstRow="0" w:lastRow="0" w:firstColumn="1" w:lastColumn="0" w:oddVBand="0" w:evenVBand="0" w:oddHBand="0" w:evenHBand="0" w:firstRowFirstColumn="0" w:firstRowLastColumn="0" w:lastRowFirstColumn="0" w:lastRowLastColumn="0"/>
+            <w:tcW w:w="648" w:type="dxa"/>
+          </w:tcPr>
+          <w:p>
+            <w:pPr>
+              <w:jc w:val="center"/>
+            </w:pPr>
+            <w:r>
+              <w:t>14</w:t>
+            </w:r>
+          </w:p>
+        </w:tc>
+        <w:tc>
+          <w:tcPr>
+            <w:tcW w:w="6390" w:type="dxa"/>
+          </w:tcPr>
+          <w:p>
+            <w:pPr>
+              <w:jc w:val="center"/>
+              <w:cnfStyle w:val="000000000000" w:firstRow="0" w:lastRow="0" w:firstColumn="0" w:lastColumn="0" w:oddVBand="0" w:evenVBand="0" w:oddHBand="0" w:evenHBand="0" w:firstRowFirstColumn="0" w:firstRowLastColumn="0" w:lastRowFirstColumn="0" w:lastRowLastColumn="0"/>
+            </w:pPr>
+            <w:r>
+              <w:t>Managing  new Mobile device</w:t>
+            </w:r>
+            <w:r>
+              <w:t xml:space="preserve"> user</w:t>
+            </w:r>
+            <w:r>
+              <w:t xml:space="preserve"> detail on web Portal</w:t>
+            </w:r>
+          </w:p>
+        </w:tc>
+        <w:tc>
+          <w:tcPr>
+            <w:tcW w:w="2538" w:type="dxa"/>
+          </w:tcPr>
+          <w:p>
+            <w:pPr>
+              <w:jc w:val="center"/>
+              <w:cnfStyle w:val="000000000000" w:firstRow="0" w:lastRow="0" w:firstColumn="0" w:lastColumn="0" w:oddVBand="0" w:evenVBand="0" w:oddHBand="0" w:evenHBand="0" w:firstRowFirstColumn="0" w:firstRowLastColumn="0" w:lastRowFirstColumn="0" w:lastRowLastColumn="0"/>
+            </w:pPr>
+          </w:p>
+        </w:tc>
+      </w:tr>
+      <w:tr>
+        <w:trPr>
+          <w:cnfStyle w:val="000000100000" w:firstRow="0" w:lastRow="0" w:firstColumn="0" w:lastColumn="0" w:oddVBand="0" w:evenVBand="0" w:oddHBand="1" w:evenHBand="0" w:firstRowFirstColumn="0" w:firstRowLastColumn="0" w:lastRowFirstColumn="0" w:lastRowLastColumn="0"/>
+        </w:trPr>
+        <w:tc>
+          <w:tcPr>
+            <w:cnfStyle w:val="001000000000" w:firstRow="0" w:lastRow="0" w:firstColumn="1" w:lastColumn="0" w:oddVBand="0" w:evenVBand="0" w:oddHBand="0" w:evenHBand="0" w:firstRowFirstColumn="0" w:firstRowLastColumn="0" w:lastRowFirstColumn="0" w:lastRowLastColumn="0"/>
+            <w:tcW w:w="648" w:type="dxa"/>
+          </w:tcPr>
+          <w:p>
+            <w:pPr>
+              <w:jc w:val="center"/>
+            </w:pPr>
+            <w:r>
+              <w:t>15</w:t>
+            </w:r>
+          </w:p>
+        </w:tc>
+        <w:tc>
+          <w:tcPr>
+            <w:tcW w:w="6390" w:type="dxa"/>
+          </w:tcPr>
+          <w:p>
+            <w:pPr>
+              <w:jc w:val="center"/>
+              <w:cnfStyle w:val="000000100000" w:firstRow="0" w:lastRow="0" w:firstColumn="0" w:lastColumn="0" w:oddVBand="0" w:evenVBand="0" w:oddHBand="1" w:evenHBand="0" w:firstRowFirstColumn="0" w:firstRowLastColumn="0" w:lastRowFirstColumn="0" w:lastRowLastColumn="0"/>
+            </w:pPr>
+            <w:r>
+              <w:t>Refining web portal for emergency officer</w:t>
+            </w:r>
+          </w:p>
+        </w:tc>
+        <w:tc>
+          <w:tcPr>
+            <w:tcW w:w="2538" w:type="dxa"/>
+          </w:tcPr>
+          <w:p>
+            <w:pPr>
+              <w:jc w:val="center"/>
+              <w:cnfStyle w:val="000000100000" w:firstRow="0" w:lastRow="0" w:firstColumn="0" w:lastColumn="0" w:oddVBand="0" w:evenVBand="0" w:oddHBand="1" w:evenHBand="0" w:firstRowFirstColumn="0" w:firstRowLastColumn="0" w:lastRowFirstColumn="0" w:lastRowLastColumn="0"/>
+            </w:pPr>
+          </w:p>
+        </w:tc>
+      </w:tr>
+      <w:tr>
+        <w:tc>
+          <w:tcPr>
+            <w:cnfStyle w:val="001000000000" w:firstRow="0" w:lastRow="0" w:firstColumn="1" w:lastColumn="0" w:oddVBand="0" w:evenVBand="0" w:oddHBand="0" w:evenHBand="0" w:firstRowFirstColumn="0" w:firstRowLastColumn="0" w:lastRowFirstColumn="0" w:lastRowLastColumn="0"/>
+            <w:tcW w:w="648" w:type="dxa"/>
+          </w:tcPr>
+          <w:p>
+            <w:pPr>
+              <w:jc w:val="center"/>
+            </w:pPr>
+            <w:r>
+              <w:t>16</w:t>
+            </w:r>
+          </w:p>
+        </w:tc>
+        <w:tc>
+          <w:tcPr>
+            <w:tcW w:w="6390" w:type="dxa"/>
+          </w:tcPr>
+          <w:p>
+            <w:pPr>
+              <w:jc w:val="center"/>
+              <w:cnfStyle w:val="000000000000" w:firstRow="0" w:lastRow="0" w:firstColumn="0" w:lastColumn="0" w:oddVBand="0" w:evenVBand="0" w:oddHBand="0" w:evenHBand="0" w:firstRowFirstColumn="0" w:firstRowLastColumn="0" w:lastRowFirstColumn="0" w:lastRowLastColumn="0"/>
+            </w:pPr>
+          </w:p>
+        </w:tc>
+        <w:tc>
+          <w:tcPr>
+            <w:tcW w:w="2538" w:type="dxa"/>
+          </w:tcPr>
+          <w:p>
+            <w:pPr>
+              <w:jc w:val="center"/>
+              <w:cnfStyle w:val="000000000000" w:firstRow="0" w:lastRow="0" w:firstColumn="0" w:lastColumn="0" w:oddVBand="0" w:evenVBand="0" w:oddHBand="0" w:evenHBand="0" w:firstRowFirstColumn="0" w:firstRowLastColumn="0" w:lastRowFirstColumn="0" w:lastRowLastColumn="0"/>
+            </w:pPr>
+          </w:p>
+        </w:tc>
+      </w:tr>
+      <w:tr>
+        <w:trPr>
+          <w:cnfStyle w:val="000000100000" w:firstRow="0" w:lastRow="0" w:firstColumn="0" w:lastColumn="0" w:oddVBand="0" w:evenVBand="0" w:oddHBand="1" w:evenHBand="0" w:firstRowFirstColumn="0" w:firstRowLastColumn="0" w:lastRowFirstColumn="0" w:lastRowLastColumn="0"/>
+        </w:trPr>
+        <w:tc>
+          <w:tcPr>
+            <w:cnfStyle w:val="001000000000" w:firstRow="0" w:lastRow="0" w:firstColumn="1" w:lastColumn="0" w:oddVBand="0" w:evenVBand="0" w:oddHBand="0" w:evenHBand="0" w:firstRowFirstColumn="0" w:firstRowLastColumn="0" w:lastRowFirstColumn="0" w:lastRowLastColumn="0"/>
+            <w:tcW w:w="648" w:type="dxa"/>
+          </w:tcPr>
+          <w:p>
+            <w:pPr>
+              <w:jc w:val="center"/>
+            </w:pPr>
+            <w:r>
+              <w:t>17</w:t>
+            </w:r>
+          </w:p>
+        </w:tc>
+        <w:tc>
+          <w:tcPr>
+            <w:tcW w:w="6390" w:type="dxa"/>
+          </w:tcPr>
+          <w:p>
+            <w:pPr>
+              <w:jc w:val="center"/>
+              <w:cnfStyle w:val="000000100000" w:firstRow="0" w:lastRow="0" w:firstColumn="0" w:lastColumn="0" w:oddVBand="0" w:evenVBand="0" w:oddHBand="1" w:evenHBand="0" w:firstRowFirstColumn="0" w:firstRowLastColumn="0" w:lastRowFirstColumn="0" w:lastRowLastColumn="0"/>
+            </w:pPr>
+            <w:r>
+              <w:t>Refining</w:t>
+            </w:r>
+            <w:r>
+              <w:t xml:space="preserve"> emergency vehicle</w:t>
+            </w:r>
+            <w:r>
+              <w:t xml:space="preserve"> </w:t>
+            </w:r>
+            <w:r>
+              <w:t>driver app on android portal</w:t>
+            </w:r>
+          </w:p>
+        </w:tc>
+        <w:tc>
+          <w:tcPr>
+            <w:tcW w:w="2538" w:type="dxa"/>
+          </w:tcPr>
+          <w:p>
+            <w:pPr>
+              <w:jc w:val="center"/>
+              <w:cnfStyle w:val="000000100000" w:firstRow="0" w:lastRow="0" w:firstColumn="0" w:lastColumn="0" w:oddVBand="0" w:evenVBand="0" w:oddHBand="1" w:evenHBand="0" w:firstRowFirstColumn="0" w:firstRowLastColumn="0" w:lastRowFirstColumn="0" w:lastRowLastColumn="0"/>
+            </w:pPr>
+          </w:p>
+        </w:tc>
+      </w:tr>
+      <w:tr>
+        <w:tc>
+          <w:tcPr>
+            <w:cnfStyle w:val="001000000000" w:firstRow="0" w:lastRow="0" w:firstColumn="1" w:lastColumn="0" w:oddVBand="0" w:evenVBand="0" w:oddHBand="0" w:evenHBand="0" w:firstRowFirstColumn="0" w:firstRowLastColumn="0" w:lastRowFirstColumn="0" w:lastRowLastColumn="0"/>
+            <w:tcW w:w="648" w:type="dxa"/>
+          </w:tcPr>
+          <w:p>
+            <w:pPr>
+              <w:jc w:val="center"/>
+            </w:pPr>
+            <w:r>
+              <w:t>18</w:t>
+            </w:r>
+          </w:p>
+        </w:tc>
+        <w:tc>
+          <w:tcPr>
+            <w:tcW w:w="6390" w:type="dxa"/>
+          </w:tcPr>
+          <w:p>
+            <w:pPr>
+              <w:jc w:val="center"/>
+              <w:cnfStyle w:val="000000000000" w:firstRow="0" w:lastRow="0" w:firstColumn="0" w:lastColumn="0" w:oddVBand="0" w:evenVBand="0" w:oddHBand="0" w:evenHBand="0" w:firstRowFirstColumn="0" w:firstRowLastColumn="0" w:lastRowFirstColumn="0" w:lastRowLastColumn="0"/>
+            </w:pPr>
+            <w:r>
+              <w:t xml:space="preserve">Design and creating API for centralize DB </w:t>
+            </w:r>
+          </w:p>
+        </w:tc>
+        <w:tc>
+          <w:tcPr>
+            <w:tcW w:w="2538" w:type="dxa"/>
+          </w:tcPr>
+          <w:p>
+            <w:pPr>
+              <w:jc w:val="center"/>
+              <w:cnfStyle w:val="000000000000" w:firstRow="0" w:lastRow="0" w:firstColumn="0" w:lastColumn="0" w:oddVBand="0" w:evenVBand="0" w:oddHBand="0" w:evenHBand="0" w:firstRowFirstColumn="0" w:firstRowLastColumn="0" w:lastRowFirstColumn="0" w:lastRowLastColumn="0"/>
+            </w:pPr>
+          </w:p>
+        </w:tc>
+      </w:tr>
+      <w:tr>
+        <w:trPr>
+          <w:cnfStyle w:val="000000100000" w:firstRow="0" w:lastRow="0" w:firstColumn="0" w:lastColumn="0" w:oddVBand="0" w:evenVBand="0" w:oddHBand="1" w:evenHBand="0" w:firstRowFirstColumn="0" w:firstRowLastColumn="0" w:lastRowFirstColumn="0" w:lastRowLastColumn="0"/>
+        </w:trPr>
+        <w:tc>
+          <w:tcPr>
+            <w:cnfStyle w:val="001000000000" w:firstRow="0" w:lastRow="0" w:firstColumn="1" w:lastColumn="0" w:oddVBand="0" w:evenVBand="0" w:oddHBand="0" w:evenHBand="0" w:firstRowFirstColumn="0" w:firstRowLastColumn="0" w:lastRowFirstColumn="0" w:lastRowLastColumn="0"/>
+            <w:tcW w:w="648" w:type="dxa"/>
+          </w:tcPr>
+          <w:p>
+            <w:pPr>
+              <w:jc w:val="center"/>
+            </w:pPr>
+            <w:r>
+              <w:t>20</w:t>
+            </w:r>
+          </w:p>
+        </w:tc>
+        <w:tc>
+          <w:tcPr>
+            <w:tcW w:w="6390" w:type="dxa"/>
+          </w:tcPr>
+          <w:p>
+            <w:pPr>
+              <w:jc w:val="center"/>
+              <w:cnfStyle w:val="000000100000" w:firstRow="0" w:lastRow="0" w:firstColumn="0" w:lastColumn="0" w:oddVBand="0" w:evenVBand="0" w:oddHBand="1" w:evenHBand="0" w:firstRowFirstColumn="0" w:firstRowLastColumn="0" w:lastRowFirstColumn="0" w:lastRowLastColumn="0"/>
+            </w:pPr>
+            <w:r>
               <w:t>Connecting emergency web portal and centralize DB</w:t>
             </w:r>
+            <w:r>
+              <w:t xml:space="preserve"> by using API</w:t>
+            </w:r>
           </w:p>
         </w:tc>
         <w:tc>
@@ -703,12 +944,6 @@
               <w:jc w:val="center"/>
               <w:cnfStyle w:val="000000100000" w:firstRow="0" w:lastRow="0" w:firstColumn="0" w:lastColumn="0" w:oddVBand="0" w:evenVBand="0" w:oddHBand="1" w:evenHBand="0" w:firstRowFirstColumn="0" w:firstRowLastColumn="0" w:lastRowFirstColumn="0" w:lastRowLastColumn="0"/>
             </w:pPr>
-            <w:r>
-              <w:t>2 week</w:t>
-            </w:r>
-            <w:r>
-              <w:t>s</w:t>
-            </w:r>
           </w:p>
         </w:tc>
       </w:tr>
@@ -726,7 +961,7 @@
               <w:jc w:val="center"/>
             </w:pPr>
             <w:r>
-              <w:t>11</w:t>
+              <w:t>21</w:t>
             </w:r>
           </w:p>
         </w:tc>
@@ -740,10 +975,7 @@
               <w:cnfStyle w:val="000000000000" w:firstRow="0" w:lastRow="0" w:firstColumn="0" w:lastColumn="0" w:oddVBand="0" w:evenVBand="0" w:oddHBand="0" w:evenHBand="0" w:firstRowFirstColumn="0" w:firstRowLastColumn="0" w:lastRowFirstColumn="0" w:lastRowLastColumn="0"/>
             </w:pPr>
             <w:r>
-              <w:t xml:space="preserve">Connecting driving </w:t>
-            </w:r>
-            <w:r>
-              <w:t>app with emergency web portal and centralize DB</w:t>
+              <w:t>Collecting requirements from consultant</w:t>
             </w:r>
           </w:p>
         </w:tc>
@@ -756,9 +988,6 @@
               <w:jc w:val="center"/>
               <w:cnfStyle w:val="000000000000" w:firstRow="0" w:lastRow="0" w:firstColumn="0" w:lastColumn="0" w:oddVBand="0" w:evenVBand="0" w:oddHBand="0" w:evenHBand="0" w:firstRowFirstColumn="0" w:firstRowLastColumn="0" w:lastRowFirstColumn="0" w:lastRowLastColumn="0"/>
             </w:pPr>
-            <w:r>
-              <w:t>2 weeks</w:t>
-            </w:r>
           </w:p>
         </w:tc>
       </w:tr>
@@ -777,7 +1006,7 @@
               <w:jc w:val="center"/>
             </w:pPr>
             <w:r>
-              <w:t>12</w:t>
+              <w:t>22</w:t>
             </w:r>
           </w:p>
         </w:tc>
@@ -791,7 +1020,7 @@
               <w:cnfStyle w:val="000000100000" w:firstRow="0" w:lastRow="0" w:firstColumn="0" w:lastColumn="0" w:oddVBand="0" w:evenVBand="0" w:oddHBand="1" w:evenHBand="0" w:firstRowFirstColumn="0" w:firstRowLastColumn="0" w:lastRowFirstColumn="0" w:lastRowLastColumn="0"/>
             </w:pPr>
             <w:r>
-              <w:t xml:space="preserve">Collecting requirements from consultant </w:t>
+              <w:t>Collecting requirements from doctor in emergency</w:t>
             </w:r>
           </w:p>
         </w:tc>
@@ -804,9 +1033,6 @@
               <w:jc w:val="center"/>
               <w:cnfStyle w:val="000000100000" w:firstRow="0" w:lastRow="0" w:firstColumn="0" w:lastColumn="0" w:oddVBand="0" w:evenVBand="0" w:oddHBand="1" w:evenHBand="0" w:firstRowFirstColumn="0" w:firstRowLastColumn="0" w:lastRowFirstColumn="0" w:lastRowLastColumn="0"/>
             </w:pPr>
-            <w:r>
-              <w:t>1 week</w:t>
-            </w:r>
           </w:p>
         </w:tc>
       </w:tr>
@@ -824,7 +1050,7 @@
               <w:jc w:val="center"/>
             </w:pPr>
             <w:r>
-              <w:t>13</w:t>
+              <w:t>23</w:t>
             </w:r>
           </w:p>
         </w:tc>
@@ -838,7 +1064,7 @@
               <w:cnfStyle w:val="000000000000" w:firstRow="0" w:lastRow="0" w:firstColumn="0" w:lastColumn="0" w:oddVBand="0" w:evenVBand="0" w:oddHBand="0" w:evenHBand="0" w:firstRowFirstColumn="0" w:firstRowLastColumn="0" w:lastRowFirstColumn="0" w:lastRowLastColumn="0"/>
             </w:pPr>
             <w:r>
-              <w:t>Collecting requirements from doctor in emergency</w:t>
+              <w:t>Design and creating consultant module</w:t>
             </w:r>
           </w:p>
         </w:tc>
@@ -851,9 +1077,6 @@
               <w:jc w:val="center"/>
               <w:cnfStyle w:val="000000000000" w:firstRow="0" w:lastRow="0" w:firstColumn="0" w:lastColumn="0" w:oddVBand="0" w:evenVBand="0" w:oddHBand="0" w:evenHBand="0" w:firstRowFirstColumn="0" w:firstRowLastColumn="0" w:lastRowFirstColumn="0" w:lastRowLastColumn="0"/>
             </w:pPr>
-            <w:r>
-              <w:t>1 week</w:t>
-            </w:r>
           </w:p>
         </w:tc>
       </w:tr>
@@ -871,7 +1094,7 @@
               <w:jc w:val="center"/>
             </w:pPr>
             <w:r>
-              <w:t>14</w:t>
+              <w:t>24</w:t>
             </w:r>
           </w:p>
         </w:tc>
@@ -885,7 +1108,7 @@
               <w:cnfStyle w:val="000000100000" w:firstRow="0" w:lastRow="0" w:firstColumn="0" w:lastColumn="0" w:oddVBand="0" w:evenVBand="0" w:oddHBand="1" w:evenHBand="0" w:firstRowFirstColumn="0" w:firstRowLastColumn="0" w:lastRowFirstColumn="0" w:lastRowLastColumn="0"/>
             </w:pPr>
             <w:r>
-              <w:t xml:space="preserve">Design and creating consultant module </w:t>
+              <w:t>Design and creating doctor module</w:t>
             </w:r>
           </w:p>
         </w:tc>
@@ -898,9 +1121,6 @@
               <w:jc w:val="center"/>
               <w:cnfStyle w:val="000000100000" w:firstRow="0" w:lastRow="0" w:firstColumn="0" w:lastColumn="0" w:oddVBand="0" w:evenVBand="0" w:oddHBand="1" w:evenHBand="0" w:firstRowFirstColumn="0" w:firstRowLastColumn="0" w:lastRowFirstColumn="0" w:lastRowLastColumn="0"/>
             </w:pPr>
-            <w:r>
-              <w:t>2 weeks</w:t>
-            </w:r>
           </w:p>
         </w:tc>
       </w:tr>
@@ -915,7 +1135,7 @@
               <w:jc w:val="center"/>
             </w:pPr>
             <w:r>
-              <w:t>15</w:t>
+              <w:t>25</w:t>
             </w:r>
           </w:p>
         </w:tc>
@@ -929,7 +1149,7 @@
               <w:cnfStyle w:val="000000000000" w:firstRow="0" w:lastRow="0" w:firstColumn="0" w:lastColumn="0" w:oddVBand="0" w:evenVBand="0" w:oddHBand="0" w:evenHBand="0" w:firstRowFirstColumn="0" w:firstRowLastColumn="0" w:lastRowFirstColumn="0" w:lastRowLastColumn="0"/>
             </w:pPr>
             <w:r>
-              <w:t>Design and creating doctor module</w:t>
+              <w:t>Communication process between doctor and consultant module</w:t>
             </w:r>
           </w:p>
         </w:tc>
@@ -942,9 +1162,6 @@
               <w:jc w:val="center"/>
               <w:cnfStyle w:val="000000000000" w:firstRow="0" w:lastRow="0" w:firstColumn="0" w:lastColumn="0" w:oddVBand="0" w:evenVBand="0" w:oddHBand="0" w:evenHBand="0" w:firstRowFirstColumn="0" w:firstRowLastColumn="0" w:lastRowFirstColumn="0" w:lastRowLastColumn="0"/>
             </w:pPr>
-            <w:r>
-              <w:t>2 weeks</w:t>
-            </w:r>
           </w:p>
         </w:tc>
       </w:tr>
@@ -962,7 +1179,7 @@
               <w:jc w:val="center"/>
             </w:pPr>
             <w:r>
-              <w:t>16</w:t>
+              <w:t>26</w:t>
             </w:r>
           </w:p>
         </w:tc>
@@ -976,7 +1193,7 @@
               <w:cnfStyle w:val="000000100000" w:firstRow="0" w:lastRow="0" w:firstColumn="0" w:lastColumn="0" w:oddVBand="0" w:evenVBand="0" w:oddHBand="1" w:evenHBand="0" w:firstRowFirstColumn="0" w:firstRowLastColumn="0" w:lastRowFirstColumn="0" w:lastRowLastColumn="0"/>
             </w:pPr>
             <w:r>
-              <w:t>Communication process between doctor and consultant module</w:t>
+              <w:t>Designing and creating doctor and consultant managing module</w:t>
             </w:r>
           </w:p>
         </w:tc>
@@ -989,9 +1206,6 @@
               <w:jc w:val="center"/>
               <w:cnfStyle w:val="000000100000" w:firstRow="0" w:lastRow="0" w:firstColumn="0" w:lastColumn="0" w:oddVBand="0" w:evenVBand="0" w:oddHBand="1" w:evenHBand="0" w:firstRowFirstColumn="0" w:firstRowLastColumn="0" w:lastRowFirstColumn="0" w:lastRowLastColumn="0"/>
             </w:pPr>
-            <w:r>
-              <w:t>2-3 weeks</w:t>
-            </w:r>
           </w:p>
         </w:tc>
       </w:tr>
@@ -1006,8 +1220,10 @@
               <w:jc w:val="center"/>
             </w:pPr>
             <w:r>
-              <w:t>17</w:t>
-            </w:r>
+              <w:t>27</w:t>
+            </w:r>
+            <w:bookmarkStart w:id="0" w:name="_GoBack"/>
+            <w:bookmarkEnd w:id="0"/>
           </w:p>
         </w:tc>
         <w:tc>
@@ -1019,9 +1235,6 @@
               <w:jc w:val="center"/>
               <w:cnfStyle w:val="000000000000" w:firstRow="0" w:lastRow="0" w:firstColumn="0" w:lastColumn="0" w:oddVBand="0" w:evenVBand="0" w:oddHBand="0" w:evenHBand="0" w:firstRowFirstColumn="0" w:firstRowLastColumn="0" w:lastRowFirstColumn="0" w:lastRowLastColumn="0"/>
             </w:pPr>
-            <w:r>
-              <w:t>Designing and creating doctor and consultant managing module</w:t>
-            </w:r>
           </w:p>
         </w:tc>
         <w:tc>
@@ -1033,9 +1246,6 @@
               <w:jc w:val="center"/>
               <w:cnfStyle w:val="000000000000" w:firstRow="0" w:lastRow="0" w:firstColumn="0" w:lastColumn="0" w:oddVBand="0" w:evenVBand="0" w:oddHBand="0" w:evenHBand="0" w:firstRowFirstColumn="0" w:firstRowLastColumn="0" w:lastRowFirstColumn="0" w:lastRowLastColumn="0"/>
             </w:pPr>
-            <w:r>
-              <w:t>3-4 weeks</w:t>
-            </w:r>
           </w:p>
         </w:tc>
       </w:tr>

</xml_diff>